<commit_message>
vault backup: 2025-09-08 12:00:24
</commit_message>
<xml_diff>
--- a/LACCTV-knowledge-base/React/SOLID.docx
+++ b/LACCTV-knowledge-base/React/SOLID.docx
@@ -625,6 +625,7 @@
           <w:lang w:eastAsia="ru-RU"/>
         </w:rPr>
       </w:pPr>
+      <w:bookmarkStart w:id="0" w:name="_GoBack"/>
       <w:r>
         <w:rPr>
           <w:rFonts w:ascii="var(--h1-font)" w:eastAsia="Times New Roman" w:hAnsi="var(--h1-font)" w:cs="Segoe UI"/>
@@ -639,13 +640,13 @@
           <w:lang w:eastAsia="ru-RU"/>
         </w:rPr>
         <w:drawing>
-          <wp:anchor distT="0" distB="0" distL="114300" distR="114300" simplePos="0" relativeHeight="251658240" behindDoc="0" locked="0" layoutInCell="1" allowOverlap="1" wp14:anchorId="1149380B" wp14:editId="63FBE02D">
+          <wp:anchor distT="0" distB="0" distL="114300" distR="114300" simplePos="0" relativeHeight="251658240" behindDoc="0" locked="0" layoutInCell="1" allowOverlap="1" wp14:anchorId="1149380B" wp14:editId="5EC20442">
             <wp:simplePos x="0" y="0"/>
             <wp:positionH relativeFrom="margin">
-              <wp:align>right</wp:align>
+              <wp:posOffset>5041431</wp:posOffset>
             </wp:positionH>
-            <wp:positionV relativeFrom="paragraph">
-              <wp:posOffset>596884</wp:posOffset>
+            <wp:positionV relativeFrom="page">
+              <wp:posOffset>4882101</wp:posOffset>
             </wp:positionV>
             <wp:extent cx="4770755" cy="2129155"/>
             <wp:effectExtent l="0" t="0" r="0" b="4445"/>
@@ -688,6 +689,7 @@
           </wp:anchor>
         </w:drawing>
       </w:r>
+      <w:bookmarkEnd w:id="0"/>
       <w:r>
         <w:rPr>
           <w:rFonts w:ascii="var(--h1-font)" w:eastAsia="Times New Roman" w:hAnsi="var(--h1-font)" w:cs="Segoe UI"/>
@@ -1464,7 +1466,7 @@
           <w:kern w:val="36"/>
           <w:sz w:val="44"/>
           <w:szCs w:val="36"/>
-          <w:lang w:val="en-US" w:eastAsia="ru-RU"/>
+          <w:lang w:eastAsia="ru-RU"/>
         </w:rPr>
         <w:t xml:space="preserve"> </w:t>
       </w:r>
@@ -1739,8 +1741,6 @@
           <w:szCs w:val="24"/>
         </w:rPr>
       </w:pPr>
-      <w:bookmarkStart w:id="0" w:name="_GoBack"/>
-      <w:bookmarkEnd w:id="0"/>
     </w:p>
     <w:sectPr>
       <w:type w:val="continuous"/>
@@ -2560,7 +2560,7 @@
 </file>
 
 <file path=customXml/itemProps1.xml><?xml version="1.0" encoding="utf-8"?>
-<ds:datastoreItem xmlns:ds="http://schemas.openxmlformats.org/officeDocument/2006/customXml" ds:itemID="{B1B552AB-1FC3-4594-A3A2-661A15334471}">
+<ds:datastoreItem xmlns:ds="http://schemas.openxmlformats.org/officeDocument/2006/customXml" ds:itemID="{47C48520-E3AC-4F32-94B7-D4DEFCF6D2DA}">
   <ds:schemaRefs>
     <ds:schemaRef ds:uri="http://schemas.openxmlformats.org/officeDocument/2006/bibliography"/>
   </ds:schemaRefs>

</xml_diff>